<commit_message>
Update Week 1 Design Patterns and Principles Hands-on.docx
</commit_message>
<xml_diff>
--- a/Design Principles and Patterns/Week 1 Design Patterns and Principles Hands-on.docx
+++ b/Design Principles and Patterns/Week 1 Design Patterns and Principles Hands-on.docx
@@ -787,14 +787,27 @@
     <w:p>
       <w:pPr>
         <w:rPr>
+          <w:b/>
+          <w:bCs/>
           <w:sz w:val="24"/>
           <w:szCs w:val="24"/>
           <w:u w:val="single"/>
           <w:lang w:val="en-IN"/>
         </w:rPr>
       </w:pPr>
-      <w:r>
-        <w:rPr>
+    </w:p>
+    <w:p>
+      <w:pPr>
+        <w:rPr>
+          <w:sz w:val="24"/>
+          <w:szCs w:val="24"/>
+          <w:u w:val="single"/>
+          <w:lang w:val="en-IN"/>
+        </w:rPr>
+      </w:pPr>
+      <w:r>
+        <w:rPr>
+          <w:noProof/>
           <w:sz w:val="24"/>
           <w:szCs w:val="24"/>
           <w:u w:val="single"/>
@@ -848,79 +861,741 @@
           <w:lang w:val="en-IN"/>
         </w:rPr>
       </w:pPr>
-      <w:r>
+    </w:p>
+    <w:p>
+      <w:pPr>
+        <w:rPr>
+          <w:lang w:val="en-IN"/>
+        </w:rPr>
+      </w:pPr>
+    </w:p>
+    <w:p>
+      <w:pPr>
+        <w:rPr>
+          <w:lang w:val="en-IN"/>
+        </w:rPr>
+      </w:pPr>
+    </w:p>
+    <w:p>
+      <w:pPr>
+        <w:rPr>
+          <w:lang w:val="en-IN"/>
+        </w:rPr>
+      </w:pPr>
+    </w:p>
+    <w:p>
+      <w:pPr>
+        <w:rPr>
+          <w:lang w:val="en-IN"/>
+        </w:rPr>
+      </w:pPr>
+    </w:p>
+    <w:p>
+      <w:pPr>
+        <w:rPr>
+          <w:lang w:val="en-IN"/>
+        </w:rPr>
+      </w:pPr>
+    </w:p>
+    <w:p>
+      <w:pPr>
+        <w:rPr>
+          <w:lang w:val="en-IN"/>
+        </w:rPr>
+      </w:pPr>
+    </w:p>
+    <w:p>
+      <w:pPr>
+        <w:rPr>
+          <w:lang w:val="en-IN"/>
+        </w:rPr>
+      </w:pPr>
+    </w:p>
+    <w:p>
+      <w:pPr>
+        <w:rPr>
+          <w:lang w:val="en-IN"/>
+        </w:rPr>
+      </w:pPr>
+    </w:p>
+    <w:p>
+      <w:pPr>
+        <w:jc w:val="center"/>
+        <w:rPr>
+          <w:b/>
+          <w:bCs/>
+          <w:sz w:val="32"/>
+          <w:szCs w:val="32"/>
+          <w:u w:val="single"/>
+        </w:rPr>
+      </w:pPr>
+    </w:p>
+    <w:p>
+      <w:pPr>
+        <w:jc w:val="center"/>
+        <w:rPr>
+          <w:b/>
+          <w:bCs/>
+          <w:sz w:val="32"/>
+          <w:szCs w:val="32"/>
+          <w:u w:val="single"/>
+        </w:rPr>
+      </w:pPr>
+    </w:p>
+    <w:p>
+      <w:pPr>
+        <w:jc w:val="center"/>
+        <w:rPr>
+          <w:b/>
+          <w:bCs/>
+          <w:sz w:val="32"/>
+          <w:szCs w:val="32"/>
+          <w:u w:val="single"/>
+        </w:rPr>
+      </w:pPr>
+    </w:p>
+    <w:p>
+      <w:pPr>
+        <w:jc w:val="center"/>
+        <w:rPr>
+          <w:b/>
+          <w:bCs/>
+          <w:sz w:val="32"/>
+          <w:szCs w:val="32"/>
+          <w:u w:val="single"/>
+        </w:rPr>
+      </w:pPr>
+    </w:p>
+    <w:p>
+      <w:pPr>
+        <w:jc w:val="center"/>
+        <w:rPr>
+          <w:b/>
+          <w:bCs/>
+          <w:sz w:val="32"/>
+          <w:szCs w:val="32"/>
+          <w:u w:val="single"/>
+        </w:rPr>
+      </w:pPr>
+    </w:p>
+    <w:p>
+      <w:pPr>
+        <w:jc w:val="center"/>
+        <w:rPr>
+          <w:b/>
+          <w:bCs/>
+          <w:sz w:val="32"/>
+          <w:szCs w:val="32"/>
+          <w:u w:val="single"/>
+        </w:rPr>
+      </w:pPr>
+    </w:p>
+    <w:p>
+      <w:pPr>
+        <w:jc w:val="center"/>
+        <w:rPr>
+          <w:b/>
+          <w:bCs/>
+          <w:u w:val="single"/>
+        </w:rPr>
+      </w:pPr>
+      <w:r>
+        <w:rPr>
+          <w:b/>
+          <w:bCs/>
+          <w:sz w:val="32"/>
+          <w:szCs w:val="32"/>
+          <w:u w:val="single"/>
+        </w:rPr>
+        <w:lastRenderedPageBreak/>
+        <w:t>Exercise 2: Implementing the Factory Method Pattern</w:t>
+      </w:r>
+    </w:p>
+    <w:p>
+      <w:pPr>
+        <w:jc w:val="center"/>
+        <w:rPr>
+          <w:b/>
+          <w:bCs/>
+          <w:u w:val="single"/>
+        </w:rPr>
+      </w:pPr>
+    </w:p>
+    <w:p>
+      <w:pPr>
         <w:rPr>
           <w:b/>
           <w:bCs/>
           <w:sz w:val="24"/>
           <w:szCs w:val="24"/>
           <w:u w:val="single"/>
-          <w:lang w:val="en-IN"/>
-        </w:rPr>
-        <w:t>Explanation:</w:t>
-      </w:r>
-    </w:p>
-    <w:p>
-      <w:pPr>
-        <w:rPr>
-          <w:lang w:val="en-IN"/>
-        </w:rPr>
-      </w:pPr>
-      <w:r>
-        <w:rPr>
-          <w:lang w:val="en-IN"/>
-        </w:rPr>
-        <w:t>The Logger.java class ensures that only one instance i</w:t>
-      </w:r>
-      <w:r>
-        <w:rPr>
-          <w:lang w:val="en-IN"/>
-        </w:rPr>
-        <w:t xml:space="preserve">s ever </w:t>
-      </w:r>
-      <w:r>
-        <w:rPr>
-          <w:lang w:val="en-IN"/>
-        </w:rPr>
-        <w:t>created</w:t>
-      </w:r>
-      <w:r>
-        <w:rPr>
-          <w:lang w:val="en-IN"/>
-        </w:rPr>
-        <w:t xml:space="preserve"> during the application’s lifetime.</w:t>
-      </w:r>
-    </w:p>
-    <w:p>
-      <w:pPr>
-        <w:rPr>
-          <w:lang w:val="en-IN"/>
-        </w:rPr>
-      </w:pPr>
-      <w:r>
-        <w:rPr>
-          <w:lang w:val="en-IN"/>
-        </w:rPr>
-        <w:t xml:space="preserve">This is achieved by making the constructor private, so </w:t>
-      </w:r>
-      <w:r>
-        <w:rPr>
-          <w:lang w:val="en-IN"/>
-        </w:rPr>
-        <w:t>it can only be accessed within the class itself. This prevents objects from being created using the new keyword from outside the class.</w:t>
-      </w:r>
-    </w:p>
-    <w:p>
-      <w:pPr>
-        <w:rPr>
-          <w:lang w:val="en-IN"/>
-        </w:rPr>
-      </w:pPr>
-      <w:r>
-        <w:rPr>
-          <w:lang w:val="en-IN"/>
-        </w:rPr>
-        <w:t xml:space="preserve">A public static method called </w:t>
+        </w:rPr>
+      </w:pPr>
+      <w:r>
+        <w:rPr>
+          <w:b/>
+          <w:bCs/>
+          <w:sz w:val="24"/>
+          <w:szCs w:val="24"/>
+          <w:u w:val="single"/>
+        </w:rPr>
+        <w:t xml:space="preserve">Scenario: </w:t>
+      </w:r>
+    </w:p>
+    <w:p>
+      <w:r>
+        <w:t>You are developing a document management system that needs to create different types of documents (e.g., Word, PDF, Excel). Use the Factory Method Pattern to achieve this.</w:t>
+      </w:r>
+    </w:p>
+    <w:p/>
+    <w:p>
+      <w:pPr>
+        <w:rPr>
+          <w:b/>
+          <w:bCs/>
+          <w:u w:val="single"/>
+        </w:rPr>
+      </w:pPr>
+      <w:r>
+        <w:rPr>
+          <w:b/>
+          <w:bCs/>
+          <w:sz w:val="24"/>
+          <w:szCs w:val="24"/>
+          <w:u w:val="single"/>
+        </w:rPr>
+        <w:t xml:space="preserve">Project: </w:t>
+      </w:r>
+      <w:proofErr w:type="spellStart"/>
+      <w:r>
+        <w:rPr>
+          <w:b/>
+          <w:bCs/>
+          <w:u w:val="single"/>
+        </w:rPr>
+        <w:t>FactoryMethodPatternExample</w:t>
+      </w:r>
+      <w:proofErr w:type="spellEnd"/>
+      <w:r>
+        <w:rPr>
+          <w:b/>
+          <w:bCs/>
+          <w:u w:val="single"/>
+        </w:rPr>
+        <w:t>:</w:t>
+      </w:r>
+    </w:p>
+    <w:p>
+      <w:pPr>
+        <w:rPr>
+          <w:b/>
+          <w:bCs/>
+          <w:u w:val="single"/>
+        </w:rPr>
+      </w:pPr>
+      <w:r>
+        <w:rPr>
+          <w:b/>
+          <w:bCs/>
+          <w:u w:val="single"/>
+        </w:rPr>
+        <w:t>Document.java:</w:t>
+      </w:r>
+    </w:p>
+    <w:p>
+      <w:pPr>
+        <w:rPr>
+          <w:lang w:val="en-IN"/>
+        </w:rPr>
+      </w:pPr>
+      <w:r>
+        <w:rPr>
+          <w:lang w:val="en-IN"/>
+        </w:rPr>
+        <w:t>public interface Document {</w:t>
+      </w:r>
+      <w:r>
+        <w:rPr>
+          <w:lang w:val="en-IN"/>
+        </w:rPr>
+        <w:br/>
+        <w:t xml:space="preserve">    void message();</w:t>
+      </w:r>
+      <w:r>
+        <w:rPr>
+          <w:lang w:val="en-IN"/>
+        </w:rPr>
+        <w:br/>
+        <w:t>}</w:t>
+      </w:r>
+      <w:r>
+        <w:rPr>
+          <w:lang w:val="en-IN"/>
+        </w:rPr>
+        <w:br/>
+      </w:r>
+      <w:r>
+        <w:rPr>
+          <w:lang w:val="en-IN"/>
+        </w:rPr>
+        <w:br/>
+        <w:t xml:space="preserve">class </w:t>
+      </w:r>
+      <w:proofErr w:type="spellStart"/>
+      <w:r>
+        <w:rPr>
+          <w:lang w:val="en-IN"/>
+        </w:rPr>
+        <w:t>WordDocument</w:t>
+      </w:r>
+      <w:proofErr w:type="spellEnd"/>
+      <w:r>
+        <w:rPr>
+          <w:lang w:val="en-IN"/>
+        </w:rPr>
+        <w:t xml:space="preserve"> implements Document{</w:t>
+      </w:r>
+      <w:r>
+        <w:rPr>
+          <w:lang w:val="en-IN"/>
+        </w:rPr>
+        <w:br/>
+        <w:t xml:space="preserve">    @Override</w:t>
+      </w:r>
+      <w:r>
+        <w:rPr>
+          <w:lang w:val="en-IN"/>
+        </w:rPr>
+        <w:br/>
+        <w:t xml:space="preserve">    public void message(){</w:t>
+      </w:r>
+      <w:r>
+        <w:rPr>
+          <w:lang w:val="en-IN"/>
+        </w:rPr>
+        <w:br/>
+        <w:t xml:space="preserve">        </w:t>
+      </w:r>
+      <w:proofErr w:type="spellStart"/>
+      <w:r>
+        <w:rPr>
+          <w:lang w:val="en-IN"/>
+        </w:rPr>
+        <w:t>System.</w:t>
+      </w:r>
+      <w:r>
+        <w:rPr>
+          <w:i/>
+          <w:iCs/>
+          <w:lang w:val="en-IN"/>
+        </w:rPr>
+        <w:t>out</w:t>
+      </w:r>
+      <w:r>
+        <w:rPr>
+          <w:lang w:val="en-IN"/>
+        </w:rPr>
+        <w:t>.println</w:t>
+      </w:r>
+      <w:proofErr w:type="spellEnd"/>
+      <w:r>
+        <w:rPr>
+          <w:lang w:val="en-IN"/>
+        </w:rPr>
+        <w:t>("Word Document created");</w:t>
+      </w:r>
+      <w:r>
+        <w:rPr>
+          <w:lang w:val="en-IN"/>
+        </w:rPr>
+        <w:br/>
+        <w:t xml:space="preserve">    }</w:t>
+      </w:r>
+      <w:r>
+        <w:rPr>
+          <w:lang w:val="en-IN"/>
+        </w:rPr>
+        <w:br/>
+        <w:t>}</w:t>
+      </w:r>
+      <w:r>
+        <w:rPr>
+          <w:lang w:val="en-IN"/>
+        </w:rPr>
+        <w:br/>
+      </w:r>
+      <w:r>
+        <w:rPr>
+          <w:lang w:val="en-IN"/>
+        </w:rPr>
+        <w:br/>
+        <w:t xml:space="preserve">class </w:t>
+      </w:r>
+      <w:proofErr w:type="spellStart"/>
+      <w:r>
+        <w:rPr>
+          <w:lang w:val="en-IN"/>
+        </w:rPr>
+        <w:t>PdfDocument</w:t>
+      </w:r>
+      <w:proofErr w:type="spellEnd"/>
+      <w:r>
+        <w:rPr>
+          <w:lang w:val="en-IN"/>
+        </w:rPr>
+        <w:t xml:space="preserve"> implements Document{</w:t>
+      </w:r>
+      <w:r>
+        <w:rPr>
+          <w:lang w:val="en-IN"/>
+        </w:rPr>
+        <w:br/>
+        <w:t xml:space="preserve">    @Override</w:t>
+      </w:r>
+      <w:r>
+        <w:rPr>
+          <w:lang w:val="en-IN"/>
+        </w:rPr>
+        <w:br/>
+        <w:t xml:space="preserve">    public void message(){</w:t>
+      </w:r>
+      <w:r>
+        <w:rPr>
+          <w:lang w:val="en-IN"/>
+        </w:rPr>
+        <w:br/>
+        <w:t xml:space="preserve">        </w:t>
+      </w:r>
+      <w:proofErr w:type="spellStart"/>
+      <w:r>
+        <w:rPr>
+          <w:lang w:val="en-IN"/>
+        </w:rPr>
+        <w:t>System.</w:t>
+      </w:r>
+      <w:r>
+        <w:rPr>
+          <w:i/>
+          <w:iCs/>
+          <w:lang w:val="en-IN"/>
+        </w:rPr>
+        <w:t>out</w:t>
+      </w:r>
+      <w:r>
+        <w:rPr>
+          <w:lang w:val="en-IN"/>
+        </w:rPr>
+        <w:t>.println</w:t>
+      </w:r>
+      <w:proofErr w:type="spellEnd"/>
+      <w:r>
+        <w:rPr>
+          <w:lang w:val="en-IN"/>
+        </w:rPr>
+        <w:t>("Pdf Document created");</w:t>
+      </w:r>
+      <w:r>
+        <w:rPr>
+          <w:lang w:val="en-IN"/>
+        </w:rPr>
+        <w:br/>
+        <w:t xml:space="preserve">    }</w:t>
+      </w:r>
+      <w:r>
+        <w:rPr>
+          <w:lang w:val="en-IN"/>
+        </w:rPr>
+        <w:br/>
+        <w:t>}</w:t>
+      </w:r>
+      <w:r>
+        <w:rPr>
+          <w:lang w:val="en-IN"/>
+        </w:rPr>
+        <w:br/>
+      </w:r>
+      <w:r>
+        <w:rPr>
+          <w:lang w:val="en-IN"/>
+        </w:rPr>
+        <w:br/>
+        <w:t xml:space="preserve">class </w:t>
+      </w:r>
+      <w:proofErr w:type="spellStart"/>
+      <w:r>
+        <w:rPr>
+          <w:lang w:val="en-IN"/>
+        </w:rPr>
+        <w:t>ExcelDocument</w:t>
+      </w:r>
+      <w:proofErr w:type="spellEnd"/>
+      <w:r>
+        <w:rPr>
+          <w:lang w:val="en-IN"/>
+        </w:rPr>
+        <w:t xml:space="preserve"> implements Document{</w:t>
+      </w:r>
+      <w:r>
+        <w:rPr>
+          <w:lang w:val="en-IN"/>
+        </w:rPr>
+        <w:br/>
+        <w:t xml:space="preserve">    @Override</w:t>
+      </w:r>
+      <w:r>
+        <w:rPr>
+          <w:lang w:val="en-IN"/>
+        </w:rPr>
+        <w:br/>
+        <w:t xml:space="preserve">    public void message(){</w:t>
+      </w:r>
+      <w:r>
+        <w:rPr>
+          <w:lang w:val="en-IN"/>
+        </w:rPr>
+        <w:br/>
+        <w:t xml:space="preserve">        </w:t>
+      </w:r>
+      <w:proofErr w:type="spellStart"/>
+      <w:r>
+        <w:rPr>
+          <w:lang w:val="en-IN"/>
+        </w:rPr>
+        <w:t>System.</w:t>
+      </w:r>
+      <w:r>
+        <w:rPr>
+          <w:i/>
+          <w:iCs/>
+          <w:lang w:val="en-IN"/>
+        </w:rPr>
+        <w:t>out</w:t>
+      </w:r>
+      <w:r>
+        <w:rPr>
+          <w:lang w:val="en-IN"/>
+        </w:rPr>
+        <w:t>.println</w:t>
+      </w:r>
+      <w:proofErr w:type="spellEnd"/>
+      <w:r>
+        <w:rPr>
+          <w:lang w:val="en-IN"/>
+        </w:rPr>
+        <w:t>("Excel Document created");</w:t>
+      </w:r>
+      <w:r>
+        <w:rPr>
+          <w:lang w:val="en-IN"/>
+        </w:rPr>
+        <w:br/>
+        <w:t xml:space="preserve">    }</w:t>
+      </w:r>
+      <w:r>
+        <w:rPr>
+          <w:lang w:val="en-IN"/>
+        </w:rPr>
+        <w:br/>
+        <w:t>}</w:t>
+      </w:r>
+      <w:r>
+        <w:rPr>
+          <w:lang w:val="en-IN"/>
+        </w:rPr>
+        <w:br/>
+      </w:r>
+      <w:r>
+        <w:rPr>
+          <w:lang w:val="en-IN"/>
+        </w:rPr>
+        <w:br/>
+        <w:t xml:space="preserve">abstract class </w:t>
+      </w:r>
+      <w:proofErr w:type="spellStart"/>
+      <w:r>
+        <w:rPr>
+          <w:lang w:val="en-IN"/>
+        </w:rPr>
+        <w:t>DocumentFactory</w:t>
+      </w:r>
+      <w:proofErr w:type="spellEnd"/>
+      <w:r>
+        <w:rPr>
+          <w:lang w:val="en-IN"/>
+        </w:rPr>
+        <w:t>{</w:t>
+      </w:r>
+      <w:r>
+        <w:rPr>
+          <w:lang w:val="en-IN"/>
+        </w:rPr>
+        <w:br/>
+        <w:t xml:space="preserve">    public abstract Document </w:t>
+      </w:r>
+      <w:proofErr w:type="spellStart"/>
+      <w:r>
+        <w:rPr>
+          <w:lang w:val="en-IN"/>
+        </w:rPr>
+        <w:t>createDocument</w:t>
+      </w:r>
+      <w:proofErr w:type="spellEnd"/>
+      <w:r>
+        <w:rPr>
+          <w:lang w:val="en-IN"/>
+        </w:rPr>
+        <w:t>();</w:t>
+      </w:r>
+      <w:r>
+        <w:rPr>
+          <w:lang w:val="en-IN"/>
+        </w:rPr>
+        <w:br/>
+        <w:t>}</w:t>
+      </w:r>
+      <w:r>
+        <w:rPr>
+          <w:lang w:val="en-IN"/>
+        </w:rPr>
+        <w:br/>
+      </w:r>
+      <w:r>
+        <w:rPr>
+          <w:lang w:val="en-IN"/>
+        </w:rPr>
+        <w:br/>
+        <w:t xml:space="preserve">class </w:t>
+      </w:r>
+      <w:proofErr w:type="spellStart"/>
+      <w:r>
+        <w:rPr>
+          <w:lang w:val="en-IN"/>
+        </w:rPr>
+        <w:t>WordDocumentFactory</w:t>
+      </w:r>
+      <w:proofErr w:type="spellEnd"/>
+      <w:r>
+        <w:rPr>
+          <w:lang w:val="en-IN"/>
+        </w:rPr>
+        <w:t xml:space="preserve"> extends </w:t>
+      </w:r>
+      <w:proofErr w:type="spellStart"/>
+      <w:r>
+        <w:rPr>
+          <w:lang w:val="en-IN"/>
+        </w:rPr>
+        <w:t>DocumentFactory</w:t>
+      </w:r>
+      <w:proofErr w:type="spellEnd"/>
+      <w:r>
+        <w:rPr>
+          <w:lang w:val="en-IN"/>
+        </w:rPr>
+        <w:t>{</w:t>
+      </w:r>
+      <w:r>
+        <w:rPr>
+          <w:lang w:val="en-IN"/>
+        </w:rPr>
+        <w:br/>
+        <w:t xml:space="preserve">    @Override</w:t>
+      </w:r>
+      <w:r>
+        <w:rPr>
+          <w:lang w:val="en-IN"/>
+        </w:rPr>
+        <w:br/>
+        <w:t xml:space="preserve">    public Document </w:t>
+      </w:r>
+      <w:proofErr w:type="spellStart"/>
+      <w:r>
+        <w:rPr>
+          <w:lang w:val="en-IN"/>
+        </w:rPr>
+        <w:t>createDocument</w:t>
+      </w:r>
+      <w:proofErr w:type="spellEnd"/>
+      <w:r>
+        <w:rPr>
+          <w:lang w:val="en-IN"/>
+        </w:rPr>
+        <w:t>(){</w:t>
+      </w:r>
+      <w:r>
+        <w:rPr>
+          <w:lang w:val="en-IN"/>
+        </w:rPr>
+        <w:br/>
+        <w:t xml:space="preserve">        return new </w:t>
+      </w:r>
+      <w:proofErr w:type="spellStart"/>
+      <w:r>
+        <w:rPr>
+          <w:lang w:val="en-IN"/>
+        </w:rPr>
+        <w:t>WordDocument</w:t>
+      </w:r>
+      <w:proofErr w:type="spellEnd"/>
+      <w:r>
+        <w:rPr>
+          <w:lang w:val="en-IN"/>
+        </w:rPr>
+        <w:t>();</w:t>
+      </w:r>
+      <w:r>
+        <w:rPr>
+          <w:lang w:val="en-IN"/>
+        </w:rPr>
+        <w:br/>
+        <w:t xml:space="preserve">    }</w:t>
+      </w:r>
+      <w:r>
+        <w:rPr>
+          <w:lang w:val="en-IN"/>
+        </w:rPr>
+        <w:br/>
+        <w:t>}</w:t>
+      </w:r>
+      <w:r>
+        <w:rPr>
+          <w:lang w:val="en-IN"/>
+        </w:rPr>
+        <w:br/>
+      </w:r>
+      <w:r>
+        <w:rPr>
+          <w:lang w:val="en-IN"/>
+        </w:rPr>
+        <w:lastRenderedPageBreak/>
+        <w:br/>
+      </w:r>
+    </w:p>
+    <w:p>
+      <w:pPr>
+        <w:rPr>
+          <w:lang w:val="en-IN"/>
+        </w:rPr>
+      </w:pPr>
+      <w:r>
+        <w:rPr>
+          <w:lang w:val="en-IN"/>
+        </w:rPr>
+        <w:t xml:space="preserve">class </w:t>
+      </w:r>
+      <w:proofErr w:type="spellStart"/>
+      <w:r>
+        <w:rPr>
+          <w:lang w:val="en-IN"/>
+        </w:rPr>
+        <w:t>PdfDocumentFactory</w:t>
+      </w:r>
+      <w:proofErr w:type="spellEnd"/>
+      <w:r>
+        <w:rPr>
+          <w:lang w:val="en-IN"/>
+        </w:rPr>
+        <w:t xml:space="preserve"> extends </w:t>
       </w:r>
       <w:proofErr w:type="spellStart"/>
       <w:proofErr w:type="gramStart"/>
@@ -928,7 +1603,60 @@
         <w:rPr>
           <w:lang w:val="en-IN"/>
         </w:rPr>
-        <w:t>getInstance</w:t>
+        <w:t>DocumentFactory</w:t>
+      </w:r>
+      <w:proofErr w:type="spellEnd"/>
+      <w:r>
+        <w:rPr>
+          <w:lang w:val="en-IN"/>
+        </w:rPr>
+        <w:t>{</w:t>
+      </w:r>
+      <w:proofErr w:type="gramEnd"/>
+      <w:r>
+        <w:rPr>
+          <w:lang w:val="en-IN"/>
+        </w:rPr>
+        <w:br/>
+        <w:t xml:space="preserve">    @Override</w:t>
+      </w:r>
+      <w:r>
+        <w:rPr>
+          <w:lang w:val="en-IN"/>
+        </w:rPr>
+        <w:br/>
+        <w:t xml:space="preserve">    public Document </w:t>
+      </w:r>
+      <w:proofErr w:type="spellStart"/>
+      <w:proofErr w:type="gramStart"/>
+      <w:r>
+        <w:rPr>
+          <w:lang w:val="en-IN"/>
+        </w:rPr>
+        <w:t>createDocument</w:t>
+      </w:r>
+      <w:proofErr w:type="spellEnd"/>
+      <w:r>
+        <w:rPr>
+          <w:lang w:val="en-IN"/>
+        </w:rPr>
+        <w:t>(){</w:t>
+      </w:r>
+      <w:proofErr w:type="gramEnd"/>
+      <w:r>
+        <w:rPr>
+          <w:lang w:val="en-IN"/>
+        </w:rPr>
+        <w:br/>
+        <w:t xml:space="preserve">        return new </w:t>
+      </w:r>
+      <w:proofErr w:type="spellStart"/>
+      <w:proofErr w:type="gramStart"/>
+      <w:r>
+        <w:rPr>
+          <w:lang w:val="en-IN"/>
+        </w:rPr>
+        <w:t>PdfDocument</w:t>
       </w:r>
       <w:proofErr w:type="spellEnd"/>
       <w:r>
@@ -942,83 +1670,117 @@
         <w:rPr>
           <w:lang w:val="en-IN"/>
         </w:rPr>
-        <w:t xml:space="preserve">) is </w:t>
-      </w:r>
-      <w:r>
-        <w:rPr>
-          <w:lang w:val="en-IN"/>
-        </w:rPr>
-        <w:t>defined</w:t>
-      </w:r>
-      <w:r>
-        <w:rPr>
-          <w:lang w:val="en-IN"/>
-        </w:rPr>
-        <w:t xml:space="preserve"> to </w:t>
-      </w:r>
-      <w:r>
-        <w:rPr>
-          <w:lang w:val="en-IN"/>
-        </w:rPr>
-        <w:t>return the single</w:t>
-      </w:r>
-      <w:r>
-        <w:rPr>
-          <w:lang w:val="en-IN"/>
-        </w:rPr>
-        <w:t xml:space="preserve"> instance of the class. This method creates an object only if </w:t>
-      </w:r>
-      <w:r>
-        <w:rPr>
-          <w:lang w:val="en-IN"/>
-        </w:rPr>
-        <w:t xml:space="preserve">the instance </w:t>
-      </w:r>
-      <w:r>
-        <w:rPr>
-          <w:lang w:val="en-IN"/>
-        </w:rPr>
-        <w:t>is null (</w:t>
-      </w:r>
-      <w:r>
-        <w:rPr>
-          <w:lang w:val="en-IN"/>
-        </w:rPr>
-        <w:t>if the object hasn’t already been created</w:t>
-      </w:r>
-      <w:r>
-        <w:rPr>
-          <w:lang w:val="en-IN"/>
-        </w:rPr>
-        <w:t>)</w:t>
-      </w:r>
-      <w:r>
-        <w:rPr>
-          <w:lang w:val="en-IN"/>
-        </w:rPr>
-        <w:t>.</w:t>
-      </w:r>
-    </w:p>
-    <w:p>
-      <w:r>
-        <w:rPr>
-          <w:lang w:val="en-IN"/>
-        </w:rPr>
-        <w:t xml:space="preserve">The LoggerTest.java class is used to test whether </w:t>
-      </w:r>
-      <w:r>
-        <w:rPr>
-          <w:lang w:val="en-IN"/>
-        </w:rPr>
-        <w:t xml:space="preserve">multiple objects are created. Two references are obtained by calling the </w:t>
-      </w:r>
-      <w:proofErr w:type="spellStart"/>
+        <w:t>);</w:t>
+      </w:r>
+      <w:r>
+        <w:rPr>
+          <w:lang w:val="en-IN"/>
+        </w:rPr>
+        <w:br/>
+        <w:t xml:space="preserve">  </w:t>
+      </w:r>
       <w:proofErr w:type="gramStart"/>
       <w:r>
         <w:rPr>
           <w:lang w:val="en-IN"/>
         </w:rPr>
-        <w:t>getInstance</w:t>
+        <w:t xml:space="preserve">  }</w:t>
+      </w:r>
+      <w:proofErr w:type="gramEnd"/>
+      <w:r>
+        <w:rPr>
+          <w:lang w:val="en-IN"/>
+        </w:rPr>
+        <w:br/>
+        <w:t>}</w:t>
+      </w:r>
+      <w:r>
+        <w:rPr>
+          <w:lang w:val="en-IN"/>
+        </w:rPr>
+        <w:br/>
+      </w:r>
+      <w:r>
+        <w:rPr>
+          <w:lang w:val="en-IN"/>
+        </w:rPr>
+        <w:br/>
+        <w:t xml:space="preserve">class </w:t>
+      </w:r>
+      <w:proofErr w:type="spellStart"/>
+      <w:r>
+        <w:rPr>
+          <w:lang w:val="en-IN"/>
+        </w:rPr>
+        <w:t>ExcelDocumentFactory</w:t>
+      </w:r>
+      <w:proofErr w:type="spellEnd"/>
+      <w:r>
+        <w:rPr>
+          <w:lang w:val="en-IN"/>
+        </w:rPr>
+        <w:t xml:space="preserve"> extends </w:t>
+      </w:r>
+      <w:proofErr w:type="spellStart"/>
+      <w:proofErr w:type="gramStart"/>
+      <w:r>
+        <w:rPr>
+          <w:lang w:val="en-IN"/>
+        </w:rPr>
+        <w:t>DocumentFactory</w:t>
+      </w:r>
+      <w:proofErr w:type="spellEnd"/>
+      <w:r>
+        <w:rPr>
+          <w:lang w:val="en-IN"/>
+        </w:rPr>
+        <w:t>{</w:t>
+      </w:r>
+      <w:proofErr w:type="gramEnd"/>
+      <w:r>
+        <w:rPr>
+          <w:lang w:val="en-IN"/>
+        </w:rPr>
+        <w:br/>
+        <w:t xml:space="preserve">    @Override</w:t>
+      </w:r>
+      <w:r>
+        <w:rPr>
+          <w:lang w:val="en-IN"/>
+        </w:rPr>
+        <w:br/>
+        <w:t xml:space="preserve">    public Document </w:t>
+      </w:r>
+      <w:proofErr w:type="spellStart"/>
+      <w:proofErr w:type="gramStart"/>
+      <w:r>
+        <w:rPr>
+          <w:lang w:val="en-IN"/>
+        </w:rPr>
+        <w:t>createDocument</w:t>
+      </w:r>
+      <w:proofErr w:type="spellEnd"/>
+      <w:r>
+        <w:rPr>
+          <w:lang w:val="en-IN"/>
+        </w:rPr>
+        <w:t>(){</w:t>
+      </w:r>
+      <w:proofErr w:type="gramEnd"/>
+      <w:r>
+        <w:rPr>
+          <w:lang w:val="en-IN"/>
+        </w:rPr>
+        <w:br/>
+        <w:t xml:space="preserve">        return new </w:t>
+      </w:r>
+      <w:proofErr w:type="spellStart"/>
+      <w:proofErr w:type="gramStart"/>
+      <w:r>
+        <w:rPr>
+          <w:lang w:val="en-IN"/>
+        </w:rPr>
+        <w:t>ExcelDocument</w:t>
       </w:r>
       <w:proofErr w:type="spellEnd"/>
       <w:r>
@@ -1032,9 +1794,570 @@
         <w:rPr>
           <w:lang w:val="en-IN"/>
         </w:rPr>
-        <w:t>) method from the Logger class. Both references should point to the same instance. Otherwise, the Singleton pattern has not been implemented correctly.</w:t>
-      </w:r>
-    </w:p>
+        <w:t>);</w:t>
+      </w:r>
+      <w:r>
+        <w:rPr>
+          <w:lang w:val="en-IN"/>
+        </w:rPr>
+        <w:br/>
+        <w:t xml:space="preserve">  </w:t>
+      </w:r>
+      <w:proofErr w:type="gramStart"/>
+      <w:r>
+        <w:rPr>
+          <w:lang w:val="en-IN"/>
+        </w:rPr>
+        <w:t xml:space="preserve">  }</w:t>
+      </w:r>
+      <w:proofErr w:type="gramEnd"/>
+      <w:r>
+        <w:rPr>
+          <w:lang w:val="en-IN"/>
+        </w:rPr>
+        <w:br/>
+        <w:t>}</w:t>
+      </w:r>
+    </w:p>
+    <w:p/>
+    <w:p>
+      <w:pPr>
+        <w:rPr>
+          <w:b/>
+          <w:bCs/>
+          <w:sz w:val="24"/>
+          <w:szCs w:val="24"/>
+          <w:u w:val="single"/>
+        </w:rPr>
+      </w:pPr>
+      <w:r>
+        <w:rPr>
+          <w:b/>
+          <w:bCs/>
+          <w:sz w:val="24"/>
+          <w:szCs w:val="24"/>
+          <w:u w:val="single"/>
+        </w:rPr>
+        <w:t>DocumentTest.java</w:t>
+      </w:r>
+    </w:p>
+    <w:p>
+      <w:pPr>
+        <w:rPr>
+          <w:lang w:val="en-IN"/>
+        </w:rPr>
+      </w:pPr>
+      <w:r>
+        <w:rPr>
+          <w:lang w:val="en-IN"/>
+        </w:rPr>
+        <w:t xml:space="preserve">public class </w:t>
+      </w:r>
+      <w:proofErr w:type="spellStart"/>
+      <w:r>
+        <w:rPr>
+          <w:lang w:val="en-IN"/>
+        </w:rPr>
+        <w:t>DocumentTest</w:t>
+      </w:r>
+      <w:proofErr w:type="spellEnd"/>
+      <w:r>
+        <w:rPr>
+          <w:lang w:val="en-IN"/>
+        </w:rPr>
+        <w:t xml:space="preserve"> {</w:t>
+      </w:r>
+      <w:r>
+        <w:rPr>
+          <w:lang w:val="en-IN"/>
+        </w:rPr>
+        <w:br/>
+        <w:t xml:space="preserve">    public static void main(String[] </w:t>
+      </w:r>
+      <w:proofErr w:type="spellStart"/>
+      <w:r>
+        <w:rPr>
+          <w:lang w:val="en-IN"/>
+        </w:rPr>
+        <w:t>args</w:t>
+      </w:r>
+      <w:proofErr w:type="spellEnd"/>
+      <w:r>
+        <w:rPr>
+          <w:lang w:val="en-IN"/>
+        </w:rPr>
+        <w:t>){</w:t>
+      </w:r>
+      <w:r>
+        <w:rPr>
+          <w:lang w:val="en-IN"/>
+        </w:rPr>
+        <w:br/>
+        <w:t xml:space="preserve">        </w:t>
+      </w:r>
+      <w:proofErr w:type="spellStart"/>
+      <w:r>
+        <w:rPr>
+          <w:lang w:val="en-IN"/>
+        </w:rPr>
+        <w:t>DocumentFactory</w:t>
+      </w:r>
+      <w:proofErr w:type="spellEnd"/>
+      <w:r>
+        <w:rPr>
+          <w:lang w:val="en-IN"/>
+        </w:rPr>
+        <w:t xml:space="preserve"> </w:t>
+      </w:r>
+      <w:proofErr w:type="spellStart"/>
+      <w:r>
+        <w:rPr>
+          <w:lang w:val="en-IN"/>
+        </w:rPr>
+        <w:t>wordFactory</w:t>
+      </w:r>
+      <w:proofErr w:type="spellEnd"/>
+      <w:r>
+        <w:rPr>
+          <w:lang w:val="en-IN"/>
+        </w:rPr>
+        <w:t xml:space="preserve"> = new </w:t>
+      </w:r>
+      <w:proofErr w:type="spellStart"/>
+      <w:r>
+        <w:rPr>
+          <w:lang w:val="en-IN"/>
+        </w:rPr>
+        <w:t>WordDocumentFactory</w:t>
+      </w:r>
+      <w:proofErr w:type="spellEnd"/>
+      <w:r>
+        <w:rPr>
+          <w:lang w:val="en-IN"/>
+        </w:rPr>
+        <w:t>();</w:t>
+      </w:r>
+      <w:r>
+        <w:rPr>
+          <w:lang w:val="en-IN"/>
+        </w:rPr>
+        <w:br/>
+        <w:t xml:space="preserve">        Document </w:t>
+      </w:r>
+      <w:proofErr w:type="spellStart"/>
+      <w:r>
+        <w:rPr>
+          <w:lang w:val="en-IN"/>
+        </w:rPr>
+        <w:t>wordDocument</w:t>
+      </w:r>
+      <w:proofErr w:type="spellEnd"/>
+      <w:r>
+        <w:rPr>
+          <w:lang w:val="en-IN"/>
+        </w:rPr>
+        <w:t xml:space="preserve"> = </w:t>
+      </w:r>
+      <w:proofErr w:type="spellStart"/>
+      <w:r>
+        <w:rPr>
+          <w:lang w:val="en-IN"/>
+        </w:rPr>
+        <w:t>wordFactory.createDocument</w:t>
+      </w:r>
+      <w:proofErr w:type="spellEnd"/>
+      <w:r>
+        <w:rPr>
+          <w:lang w:val="en-IN"/>
+        </w:rPr>
+        <w:t>();</w:t>
+      </w:r>
+      <w:r>
+        <w:rPr>
+          <w:lang w:val="en-IN"/>
+        </w:rPr>
+        <w:br/>
+        <w:t xml:space="preserve">        </w:t>
+      </w:r>
+      <w:proofErr w:type="spellStart"/>
+      <w:r>
+        <w:rPr>
+          <w:lang w:val="en-IN"/>
+        </w:rPr>
+        <w:t>wordDocument.message</w:t>
+      </w:r>
+      <w:proofErr w:type="spellEnd"/>
+      <w:r>
+        <w:rPr>
+          <w:lang w:val="en-IN"/>
+        </w:rPr>
+        <w:t>();</w:t>
+      </w:r>
+      <w:r>
+        <w:rPr>
+          <w:lang w:val="en-IN"/>
+        </w:rPr>
+        <w:br/>
+      </w:r>
+      <w:r>
+        <w:rPr>
+          <w:lang w:val="en-IN"/>
+        </w:rPr>
+        <w:br/>
+        <w:t xml:space="preserve">        </w:t>
+      </w:r>
+      <w:proofErr w:type="spellStart"/>
+      <w:r>
+        <w:rPr>
+          <w:lang w:val="en-IN"/>
+        </w:rPr>
+        <w:t>DocumentFactory</w:t>
+      </w:r>
+      <w:proofErr w:type="spellEnd"/>
+      <w:r>
+        <w:rPr>
+          <w:lang w:val="en-IN"/>
+        </w:rPr>
+        <w:t xml:space="preserve"> </w:t>
+      </w:r>
+      <w:proofErr w:type="spellStart"/>
+      <w:r>
+        <w:rPr>
+          <w:lang w:val="en-IN"/>
+        </w:rPr>
+        <w:t>pdfFactory</w:t>
+      </w:r>
+      <w:proofErr w:type="spellEnd"/>
+      <w:r>
+        <w:rPr>
+          <w:lang w:val="en-IN"/>
+        </w:rPr>
+        <w:t xml:space="preserve"> = new </w:t>
+      </w:r>
+      <w:proofErr w:type="spellStart"/>
+      <w:r>
+        <w:rPr>
+          <w:lang w:val="en-IN"/>
+        </w:rPr>
+        <w:t>PdfDocumentFactory</w:t>
+      </w:r>
+      <w:proofErr w:type="spellEnd"/>
+      <w:r>
+        <w:rPr>
+          <w:lang w:val="en-IN"/>
+        </w:rPr>
+        <w:t>();</w:t>
+      </w:r>
+      <w:r>
+        <w:rPr>
+          <w:lang w:val="en-IN"/>
+        </w:rPr>
+        <w:br/>
+        <w:t xml:space="preserve">        Document </w:t>
+      </w:r>
+      <w:proofErr w:type="spellStart"/>
+      <w:r>
+        <w:rPr>
+          <w:lang w:val="en-IN"/>
+        </w:rPr>
+        <w:t>pdfDocument</w:t>
+      </w:r>
+      <w:proofErr w:type="spellEnd"/>
+      <w:r>
+        <w:rPr>
+          <w:lang w:val="en-IN"/>
+        </w:rPr>
+        <w:t xml:space="preserve"> = </w:t>
+      </w:r>
+      <w:proofErr w:type="spellStart"/>
+      <w:r>
+        <w:rPr>
+          <w:lang w:val="en-IN"/>
+        </w:rPr>
+        <w:t>pdfFactory.createDocument</w:t>
+      </w:r>
+      <w:proofErr w:type="spellEnd"/>
+      <w:r>
+        <w:rPr>
+          <w:lang w:val="en-IN"/>
+        </w:rPr>
+        <w:t>();</w:t>
+      </w:r>
+      <w:r>
+        <w:rPr>
+          <w:lang w:val="en-IN"/>
+        </w:rPr>
+        <w:br/>
+        <w:t xml:space="preserve">        </w:t>
+      </w:r>
+      <w:proofErr w:type="spellStart"/>
+      <w:r>
+        <w:rPr>
+          <w:lang w:val="en-IN"/>
+        </w:rPr>
+        <w:t>pdfDocument.message</w:t>
+      </w:r>
+      <w:proofErr w:type="spellEnd"/>
+      <w:r>
+        <w:rPr>
+          <w:lang w:val="en-IN"/>
+        </w:rPr>
+        <w:t>();</w:t>
+      </w:r>
+      <w:r>
+        <w:rPr>
+          <w:lang w:val="en-IN"/>
+        </w:rPr>
+        <w:br/>
+      </w:r>
+      <w:r>
+        <w:rPr>
+          <w:lang w:val="en-IN"/>
+        </w:rPr>
+        <w:br/>
+        <w:t xml:space="preserve">        </w:t>
+      </w:r>
+      <w:proofErr w:type="spellStart"/>
+      <w:r>
+        <w:rPr>
+          <w:lang w:val="en-IN"/>
+        </w:rPr>
+        <w:t>DocumentFactory</w:t>
+      </w:r>
+      <w:proofErr w:type="spellEnd"/>
+      <w:r>
+        <w:rPr>
+          <w:lang w:val="en-IN"/>
+        </w:rPr>
+        <w:t xml:space="preserve"> </w:t>
+      </w:r>
+      <w:proofErr w:type="spellStart"/>
+      <w:r>
+        <w:rPr>
+          <w:lang w:val="en-IN"/>
+        </w:rPr>
+        <w:t>excelFactory</w:t>
+      </w:r>
+      <w:proofErr w:type="spellEnd"/>
+      <w:r>
+        <w:rPr>
+          <w:lang w:val="en-IN"/>
+        </w:rPr>
+        <w:t xml:space="preserve"> = new </w:t>
+      </w:r>
+      <w:proofErr w:type="spellStart"/>
+      <w:r>
+        <w:rPr>
+          <w:lang w:val="en-IN"/>
+        </w:rPr>
+        <w:t>ExcelDocumentFactory</w:t>
+      </w:r>
+      <w:proofErr w:type="spellEnd"/>
+      <w:r>
+        <w:rPr>
+          <w:lang w:val="en-IN"/>
+        </w:rPr>
+        <w:t>();</w:t>
+      </w:r>
+      <w:r>
+        <w:rPr>
+          <w:lang w:val="en-IN"/>
+        </w:rPr>
+        <w:br/>
+        <w:t xml:space="preserve">        Document </w:t>
+      </w:r>
+      <w:proofErr w:type="spellStart"/>
+      <w:r>
+        <w:rPr>
+          <w:lang w:val="en-IN"/>
+        </w:rPr>
+        <w:t>excelDocument</w:t>
+      </w:r>
+      <w:proofErr w:type="spellEnd"/>
+      <w:r>
+        <w:rPr>
+          <w:lang w:val="en-IN"/>
+        </w:rPr>
+        <w:t xml:space="preserve"> = </w:t>
+      </w:r>
+      <w:proofErr w:type="spellStart"/>
+      <w:r>
+        <w:rPr>
+          <w:lang w:val="en-IN"/>
+        </w:rPr>
+        <w:t>excelFactory.createDocument</w:t>
+      </w:r>
+      <w:proofErr w:type="spellEnd"/>
+      <w:r>
+        <w:rPr>
+          <w:lang w:val="en-IN"/>
+        </w:rPr>
+        <w:t>();</w:t>
+      </w:r>
+      <w:r>
+        <w:rPr>
+          <w:lang w:val="en-IN"/>
+        </w:rPr>
+        <w:br/>
+        <w:t xml:space="preserve">        </w:t>
+      </w:r>
+      <w:proofErr w:type="spellStart"/>
+      <w:r>
+        <w:rPr>
+          <w:lang w:val="en-IN"/>
+        </w:rPr>
+        <w:t>excelDocument.message</w:t>
+      </w:r>
+      <w:proofErr w:type="spellEnd"/>
+      <w:r>
+        <w:rPr>
+          <w:lang w:val="en-IN"/>
+        </w:rPr>
+        <w:t>();</w:t>
+      </w:r>
+      <w:r>
+        <w:rPr>
+          <w:lang w:val="en-IN"/>
+        </w:rPr>
+        <w:br/>
+        <w:t xml:space="preserve">    }</w:t>
+      </w:r>
+      <w:r>
+        <w:rPr>
+          <w:lang w:val="en-IN"/>
+        </w:rPr>
+        <w:br/>
+        <w:t>}</w:t>
+      </w:r>
+    </w:p>
+    <w:p>
+      <w:pPr>
+        <w:rPr>
+          <w:lang w:val="en-IN"/>
+        </w:rPr>
+      </w:pPr>
+    </w:p>
+    <w:p>
+      <w:pPr>
+        <w:rPr>
+          <w:lang w:val="en-IN"/>
+        </w:rPr>
+      </w:pPr>
+    </w:p>
+    <w:p>
+      <w:pPr>
+        <w:rPr>
+          <w:lang w:val="en-IN"/>
+        </w:rPr>
+      </w:pPr>
+    </w:p>
+    <w:p>
+      <w:pPr>
+        <w:rPr>
+          <w:lang w:val="en-IN"/>
+        </w:rPr>
+      </w:pPr>
+    </w:p>
+    <w:p>
+      <w:pPr>
+        <w:rPr>
+          <w:lang w:val="en-IN"/>
+        </w:rPr>
+      </w:pPr>
+    </w:p>
+    <w:p>
+      <w:pPr>
+        <w:rPr>
+          <w:lang w:val="en-IN"/>
+        </w:rPr>
+      </w:pPr>
+    </w:p>
+    <w:p>
+      <w:pPr>
+        <w:rPr>
+          <w:lang w:val="en-IN"/>
+        </w:rPr>
+      </w:pPr>
+    </w:p>
+    <w:p>
+      <w:pPr>
+        <w:rPr>
+          <w:lang w:val="en-IN"/>
+        </w:rPr>
+      </w:pPr>
+    </w:p>
+    <w:p>
+      <w:pPr>
+        <w:rPr>
+          <w:b/>
+          <w:bCs/>
+          <w:sz w:val="24"/>
+          <w:szCs w:val="24"/>
+          <w:u w:val="single"/>
+          <w:lang w:val="en-IN"/>
+        </w:rPr>
+      </w:pPr>
+      <w:r>
+        <w:rPr>
+          <w:b/>
+          <w:bCs/>
+          <w:sz w:val="24"/>
+          <w:szCs w:val="24"/>
+          <w:u w:val="single"/>
+          <w:lang w:val="en-IN"/>
+        </w:rPr>
+        <w:lastRenderedPageBreak/>
+        <w:t>Output:</w:t>
+      </w:r>
+    </w:p>
+    <w:p>
+      <w:pPr>
+        <w:rPr>
+          <w:lang w:val="en-IN"/>
+        </w:rPr>
+      </w:pPr>
+      <w:r>
+        <w:rPr>
+          <w:lang w:val="en-IN"/>
+        </w:rPr>
+        <w:drawing>
+          <wp:inline distT="0" distB="0" distL="0" distR="0" wp14:anchorId="71E58EF2" wp14:editId="44DB32C5">
+            <wp:extent cx="5731510" cy="3044825"/>
+            <wp:effectExtent l="0" t="0" r="2540" b="3175"/>
+            <wp:docPr id="482760628" name="Picture 1"/>
+            <wp:cNvGraphicFramePr>
+              <a:graphicFrameLocks xmlns:a="http://schemas.openxmlformats.org/drawingml/2006/main" noChangeAspect="1"/>
+            </wp:cNvGraphicFramePr>
+            <a:graphic xmlns:a="http://schemas.openxmlformats.org/drawingml/2006/main">
+              <a:graphicData uri="http://schemas.openxmlformats.org/drawingml/2006/picture">
+                <pic:pic xmlns:pic="http://schemas.openxmlformats.org/drawingml/2006/picture">
+                  <pic:nvPicPr>
+                    <pic:cNvPr id="482760628" name=""/>
+                    <pic:cNvPicPr/>
+                  </pic:nvPicPr>
+                  <pic:blipFill>
+                    <a:blip r:embed="rId5"/>
+                    <a:stretch>
+                      <a:fillRect/>
+                    </a:stretch>
+                  </pic:blipFill>
+                  <pic:spPr>
+                    <a:xfrm>
+                      <a:off x="0" y="0"/>
+                      <a:ext cx="5731510" cy="3044825"/>
+                    </a:xfrm>
+                    <a:prstGeom prst="rect">
+                      <a:avLst/>
+                    </a:prstGeom>
+                  </pic:spPr>
+                </pic:pic>
+              </a:graphicData>
+            </a:graphic>
+          </wp:inline>
+        </w:drawing>
+      </w:r>
+    </w:p>
+    <w:p/>
     <w:sectPr>
       <w:pgSz w:w="11906" w:h="16838"/>
       <w:pgMar w:top="1440" w:right="1440" w:bottom="1440" w:left="1440" w:header="708" w:footer="708" w:gutter="0"/>

</xml_diff>